<commit_message>
cập nhật lại SSR và điều chỉnh commonEngine, hiệu chỉnh API youtube Embed, thêm trang thanh toán,
</commit_message>
<xml_diff>
--- a/other/BÁO CÁO TÀI CHÍNH HỆ THỐNG BÁN KHÓA HỌC.docx
+++ b/other/BÁO CÁO TÀI CHÍNH HỆ THỐNG BÁN KHÓA HỌC.docx
@@ -1542,6 +1542,14 @@
       <w:tblPr>
         <w:tblW w:w="0" w:type="auto"/>
         <w:tblCellSpacing w:w="15" w:type="dxa"/>
+        <w:tblBorders>
+          <w:top w:val="single" w:sz="4" w:space="0" w:color="auto"/>
+          <w:left w:val="single" w:sz="4" w:space="0" w:color="auto"/>
+          <w:bottom w:val="single" w:sz="4" w:space="0" w:color="auto"/>
+          <w:right w:val="single" w:sz="4" w:space="0" w:color="auto"/>
+          <w:insideH w:val="single" w:sz="4" w:space="0" w:color="auto"/>
+          <w:insideV w:val="single" w:sz="4" w:space="0" w:color="auto"/>
+        </w:tblBorders>
         <w:tblCellMar>
           <w:top w:w="15" w:type="dxa"/>
           <w:left w:w="15" w:type="dxa"/>
@@ -1551,11 +1559,11 @@
         <w:tblLook w:val="04A0" w:firstRow="1" w:lastRow="0" w:firstColumn="1" w:lastColumn="0" w:noHBand="0" w:noVBand="1"/>
       </w:tblPr>
       <w:tblGrid>
-        <w:gridCol w:w="1351"/>
-        <w:gridCol w:w="2281"/>
-        <w:gridCol w:w="812"/>
-        <w:gridCol w:w="1811"/>
-        <w:gridCol w:w="1537"/>
+        <w:gridCol w:w="1371"/>
+        <w:gridCol w:w="2301"/>
+        <w:gridCol w:w="832"/>
+        <w:gridCol w:w="1831"/>
+        <w:gridCol w:w="1557"/>
       </w:tblGrid>
       <w:tr>
         <w:trPr>
@@ -2878,6 +2886,7 @@
   <w:style w:type="character" w:default="1" w:styleId="DefaultParagraphFont">
     <w:name w:val="Default Paragraph Font"/>
     <w:uiPriority w:val="1"/>
+    <w:semiHidden/>
     <w:unhideWhenUsed/>
   </w:style>
   <w:style w:type="table" w:default="1" w:styleId="TableNormal">

</xml_diff>